<commit_message>
A report on Lab 4 was added in pdf format, and the .docx file was changed
</commit_message>
<xml_diff>
--- a/Otchet_laba_4.docx
+++ b/Otchet_laba_4.docx
@@ -347,9 +347,6 @@
         <w:t>202</w:t>
       </w:r>
       <w:r>
-        <w:rPr>
-          <w:lang w:val="en-US"/>
-        </w:rPr>
         <w:t>4</w:t>
       </w:r>
       <w:r>
@@ -1526,6 +1523,7 @@
       </w:pPr>
       <w:r>
         <w:rPr>
+          <w:noProof/>
           <w:sz w:val="32"/>
           <w:szCs w:val="32"/>
           <w:lang w:val="en-US"/>
@@ -1566,6 +1564,172 @@
           </wp:inline>
         </w:drawing>
       </w:r>
+    </w:p>
+    <w:p>
+      <w:pPr>
+        <w:tabs>
+          <w:tab w:val="center" w:pos="4674"/>
+          <w:tab w:val="left" w:pos="7253"/>
+        </w:tabs>
+        <w:spacing w:line="254" w:lineRule="auto"/>
+        <w:rPr>
+          <w:sz w:val="32"/>
+          <w:szCs w:val="32"/>
+        </w:rPr>
+      </w:pPr>
+      <w:r>
+        <w:rPr>
+          <w:sz w:val="32"/>
+          <w:szCs w:val="32"/>
+        </w:rPr>
+        <w:t>Ссылка на репозиторий</w:t>
+      </w:r>
+      <w:r>
+        <w:rPr>
+          <w:sz w:val="32"/>
+          <w:szCs w:val="32"/>
+        </w:rPr>
+        <w:t>:</w:t>
+      </w:r>
+      <w:r>
+        <w:rPr>
+          <w:sz w:val="32"/>
+          <w:szCs w:val="32"/>
+        </w:rPr>
+        <w:br/>
+      </w:r>
+      <w:hyperlink r:id="rId10" w:history="1">
+        <w:r>
+          <w:rPr>
+            <w:rStyle w:val="a9"/>
+            <w:sz w:val="32"/>
+            <w:szCs w:val="32"/>
+            <w:lang w:val="en-US"/>
+          </w:rPr>
+          <w:t>https</w:t>
+        </w:r>
+        <w:r>
+          <w:rPr>
+            <w:rStyle w:val="a9"/>
+            <w:sz w:val="32"/>
+            <w:szCs w:val="32"/>
+          </w:rPr>
+          <w:t>://</w:t>
+        </w:r>
+        <w:proofErr w:type="spellStart"/>
+        <w:r>
+          <w:rPr>
+            <w:rStyle w:val="a9"/>
+            <w:sz w:val="32"/>
+            <w:szCs w:val="32"/>
+            <w:lang w:val="en-US"/>
+          </w:rPr>
+          <w:t>github</w:t>
+        </w:r>
+        <w:proofErr w:type="spellEnd"/>
+        <w:r>
+          <w:rPr>
+            <w:rStyle w:val="a9"/>
+            <w:sz w:val="32"/>
+            <w:szCs w:val="32"/>
+          </w:rPr>
+          <w:t>.</w:t>
+        </w:r>
+        <w:r>
+          <w:rPr>
+            <w:rStyle w:val="a9"/>
+            <w:sz w:val="32"/>
+            <w:szCs w:val="32"/>
+            <w:lang w:val="en-US"/>
+          </w:rPr>
+          <w:t>com</w:t>
+        </w:r>
+        <w:r>
+          <w:rPr>
+            <w:rStyle w:val="a9"/>
+            <w:sz w:val="32"/>
+            <w:szCs w:val="32"/>
+          </w:rPr>
+          <w:t>/</w:t>
+        </w:r>
+        <w:proofErr w:type="spellStart"/>
+        <w:r>
+          <w:rPr>
+            <w:rStyle w:val="a9"/>
+            <w:sz w:val="32"/>
+            <w:szCs w:val="32"/>
+            <w:lang w:val="en-US"/>
+          </w:rPr>
+          <w:t>AlexVeliksar</w:t>
+        </w:r>
+        <w:proofErr w:type="spellEnd"/>
+        <w:r>
+          <w:rPr>
+            <w:rStyle w:val="a9"/>
+            <w:sz w:val="32"/>
+            <w:szCs w:val="32"/>
+          </w:rPr>
+          <w:t>/</w:t>
+        </w:r>
+        <w:proofErr w:type="spellStart"/>
+        <w:r>
+          <w:rPr>
+            <w:rStyle w:val="a9"/>
+            <w:sz w:val="32"/>
+            <w:szCs w:val="32"/>
+            <w:lang w:val="en-US"/>
+          </w:rPr>
+          <w:t>isrpo</w:t>
+        </w:r>
+        <w:proofErr w:type="spellEnd"/>
+        <w:r>
+          <w:rPr>
+            <w:rStyle w:val="a9"/>
+            <w:sz w:val="32"/>
+            <w:szCs w:val="32"/>
+          </w:rPr>
+          <w:t>_</w:t>
+        </w:r>
+        <w:r>
+          <w:rPr>
+            <w:rStyle w:val="a9"/>
+            <w:sz w:val="32"/>
+            <w:szCs w:val="32"/>
+            <w:lang w:val="en-US"/>
+          </w:rPr>
+          <w:t>lab</w:t>
+        </w:r>
+        <w:r>
+          <w:rPr>
+            <w:rStyle w:val="a9"/>
+            <w:sz w:val="32"/>
+            <w:szCs w:val="32"/>
+          </w:rPr>
+          <w:t>_4-5.</w:t>
+        </w:r>
+        <w:r>
+          <w:rPr>
+            <w:rStyle w:val="a9"/>
+            <w:sz w:val="32"/>
+            <w:szCs w:val="32"/>
+            <w:lang w:val="en-US"/>
+          </w:rPr>
+          <w:t>git</w:t>
+        </w:r>
+      </w:hyperlink>
+    </w:p>
+    <w:p>
+      <w:pPr>
+        <w:tabs>
+          <w:tab w:val="center" w:pos="4674"/>
+          <w:tab w:val="left" w:pos="7253"/>
+        </w:tabs>
+        <w:spacing w:line="254" w:lineRule="auto"/>
+        <w:rPr>
+          <w:sz w:val="32"/>
+          <w:szCs w:val="32"/>
+        </w:rPr>
+      </w:pPr>
     </w:p>
     <w:sectPr>
       <w:pgSz w:w="11900" w:h="16840"/>
@@ -9714,6 +9878,7 @@
   <w:style w:type="character" w:default="1" w:styleId="a0">
     <w:name w:val="Default Paragraph Font"/>
     <w:uiPriority w:val="1"/>
+    <w:semiHidden/>
     <w:unhideWhenUsed/>
   </w:style>
   <w:style w:type="table" w:default="1" w:styleId="a1">

</xml_diff>